<commit_message>
update 31 Jan 2021
</commit_message>
<xml_diff>
--- a/ITAPP Proposal.docx
+++ b/ITAPP Proposal.docx
@@ -13,13 +13,8 @@
       </w:pPr>
       <w:r>
         <w:rPr>
-          <w:i w:val="1"/>
-          <w:color w:val="ff0000"/>
-          <w:sz w:val="60"/>
-          <w:szCs w:val="60"/>
-          <w:rtl w:val="0"/>
-        </w:rPr>
-        <w:t xml:space="preserve">GFVProposal Submission Due Date - 23rd December 2020 2359</w:t>
+          <w:rtl w:val="0"/>
+        </w:rPr>
       </w:r>
     </w:p>
     <w:p>
@@ -506,7 +501,7 @@
         <w:rPr>
           <w:rtl w:val="0"/>
         </w:rPr>
-        <w:t xml:space="preserve">Cozmo will scan the surrounding area for a face, once a face is detected, he will take the randomly placed cubes and build a pyramid in front of whoever’s face he detected</w:t>
+        <w:t xml:space="preserve">Cozmo will scan the surrounding area for a face, once a face is detected, he will take the randomly placed cubes and build a pyramid in front of whoever’s face he detected. Afterwards, he will dismantle the pyramid and build a reverse pyramid</w:t>
       </w:r>
     </w:p>
     <w:p>
@@ -557,35 +552,7 @@
         <w:rPr>
           <w:rtl w:val="0"/>
         </w:rPr>
-        <w:t xml:space="preserve"> based on the order tapped. Cozmo will prompt the user to place a flat object.if the height is acceptable, cozmo will go up and ask the person to raise it to the top. Cozmo will thank the user and move to the top. While on top, cozmo will light up all cubes and say “thank you”</w:t>
-      </w:r>
-    </w:p>
-    <w:p>
-      <w:pPr>
-        <w:numPr>
-          <w:ilvl w:val="0"/>
-          <w:numId w:val="3"/>
-        </w:numPr>
-        <w:ind w:left="720" w:hanging="360"/>
-        <w:rPr>
-          <w:u w:val="none"/>
-        </w:rPr>
-      </w:pPr>
-      <w:r>
-        <w:rPr>
-          <w:rtl w:val="0"/>
-        </w:rPr>
-        <w:t xml:space="preserve">Cozmo will prompt the user to build a pattern (square, L shape, pyramid). Once built, users will have to tap on either of the cubes. Cozmo will circle around it to access it. Based on a predefined score, cozmo will announce (the score earned)/(predefined score) to the user, and will attempt to adjust it to the correct position</w:t>
-      </w:r>
-    </w:p>
-    <w:p>
-      <w:pPr>
-        <w:rPr/>
-      </w:pPr>
-      <w:r>
-        <w:rPr>
-          <w:rtl w:val="0"/>
-        </w:rPr>
+        <w:t xml:space="preserve"> based on the order tapped. He will then request the user to place his hand behind him. Once ready, Cozmo will move backwards, towards the hand. User will then have to place his hand close to the edge of the top cube. Shortly after, he will move forward and will say “Let me perform for you”. A short performance will then be played. He will say “Happy Chinese New Year” and “Thank You”.</w:t>
       </w:r>
     </w:p>
     <w:p>
@@ -624,7 +591,97 @@
         <w:rPr>
           <w:rtl w:val="0"/>
         </w:rPr>
-        <w:t xml:space="preserve">Person A will tap two different cubes, labeled “X” and “Y” respectively. Cozmo will take cube “X” and put it on cube “Y”. The three cubes will flash independently until the third cube is pressed, then cozmo will take cube “X” and put it on the floor, resets the configuration and will wait for the next configuration of “X” and “Y”</w:t>
+        <w:t xml:space="preserve">Cozmo will ask person to tap any cube, and continue to do so until one cube is tapped</w:t>
+      </w:r>
+    </w:p>
+    <w:p>
+      <w:pPr>
+        <w:numPr>
+          <w:ilvl w:val="0"/>
+          <w:numId w:val="2"/>
+        </w:numPr>
+        <w:ind w:left="720" w:hanging="360"/>
+        <w:rPr>
+          <w:u w:val="none"/>
+        </w:rPr>
+      </w:pPr>
+      <w:r>
+        <w:rPr>
+          <w:rtl w:val="0"/>
+        </w:rPr>
+        <w:t xml:space="preserve">Cozmo will stack the other two cubes, do a pose, says “Style points” and show a moving text “Style points”</w:t>
+      </w:r>
+    </w:p>
+    <w:p>
+      <w:pPr>
+        <w:numPr>
+          <w:ilvl w:val="0"/>
+          <w:numId w:val="2"/>
+        </w:numPr>
+        <w:ind w:left="720" w:hanging="360"/>
+        <w:rPr>
+          <w:u w:val="none"/>
+        </w:rPr>
+      </w:pPr>
+      <w:r>
+        <w:rPr>
+          <w:rtl w:val="0"/>
+        </w:rPr>
+        <w:t xml:space="preserve">Cozmo will drive backwards and play the “amazed” animation</w:t>
+      </w:r>
+    </w:p>
+    <w:p>
+      <w:pPr>
+        <w:numPr>
+          <w:ilvl w:val="0"/>
+          <w:numId w:val="2"/>
+        </w:numPr>
+        <w:ind w:left="720" w:hanging="360"/>
+        <w:rPr>
+          <w:u w:val="none"/>
+        </w:rPr>
+      </w:pPr>
+      <w:r>
+        <w:rPr>
+          <w:rtl w:val="0"/>
+        </w:rPr>
+        <w:t xml:space="preserve">Cozmo will ask person to unstack all cubes and tap the blue-lit cube for the second execution</w:t>
+      </w:r>
+    </w:p>
+    <w:p>
+      <w:pPr>
+        <w:numPr>
+          <w:ilvl w:val="0"/>
+          <w:numId w:val="2"/>
+        </w:numPr>
+        <w:ind w:left="720" w:hanging="360"/>
+        <w:rPr>
+          <w:u w:val="none"/>
+        </w:rPr>
+      </w:pPr>
+      <w:r>
+        <w:rPr>
+          <w:rtl w:val="0"/>
+        </w:rPr>
+        <w:t xml:space="preserve">Cozmo will stack a pyramid, with Cube 2 and Cube 3 at the base and Cube 1 at the top</w:t>
+      </w:r>
+    </w:p>
+    <w:p>
+      <w:pPr>
+        <w:numPr>
+          <w:ilvl w:val="0"/>
+          <w:numId w:val="2"/>
+        </w:numPr>
+        <w:ind w:left="720" w:hanging="360"/>
+        <w:rPr>
+          <w:u w:val="none"/>
+        </w:rPr>
+      </w:pPr>
+      <w:r>
+        <w:rPr>
+          <w:rtl w:val="0"/>
+        </w:rPr>
+        <w:t xml:space="preserve">Cozmo will drive back and play “amazed” animation</w:t>
       </w:r>
     </w:p>
     <w:p>
@@ -672,33 +729,9 @@
         <w:rPr>
           <w:rtl w:val="0"/>
         </w:rPr>
-        <w:t xml:space="preserve">place 3 cubes randomly around the area, cozmos will attempt the find the cubes in order, square rectangle triangle , the cubes found will be used to build a L shape  , when a L shape  is built, the top cube will glow red, each tap on the cube will result in a different colour, when the user is happy, tap the bottom cube which would be glowing blue to have cozmos start dancing and playing music.</w:t>
-      </w:r>
-    </w:p>
-    <w:p>
-      <w:pPr>
-        <w:ind w:left="720" w:firstLine="0"/>
-        <w:rPr/>
-      </w:pPr>
-      <w:r>
-        <w:rPr>
-          <w:rtl w:val="0"/>
-        </w:rPr>
-      </w:r>
-    </w:p>
-    <w:p>
-      <w:pPr>
-        <w:numPr>
-          <w:ilvl w:val="0"/>
-          <w:numId w:val="1"/>
-        </w:numPr>
-        <w:ind w:left="720" w:hanging="360"/>
-      </w:pPr>
-      <w:r>
-        <w:rPr>
-          <w:rtl w:val="0"/>
-        </w:rPr>
-        <w:t xml:space="preserve">cozmos look up scans Mr gilbert face, if face is recognised, cozmos will say “good day Mr gilbert, authentication complete” if face isnt detected cozmos to turn 60 degrees anti clockwise to and reattempts to scan mr gilbert face. Once mr gilbert face is scanned , a cube will light up, the cube will represent the difficulty of the game that cozmos will play with mr gilbert, 1 tap being easy and 3 taps being hard and 4 being overkill. Once the difficulty is chosen the game will be played. The game would be a memory game between the player and cozmos, level 1 being 2 second per blink , 3 blinks in total. Level 4 being 2 blinks per second , 10blinks in total. For every pattern successfully completed, the player will be awarded points of 10-30 depending on difficulty, the first the player or cozmos gets  &gt;100 wins.</w:t>
+        <w:t xml:space="preserve">Cozmo asks the person to select a cube which will be called cube 1.  Once the cube is selected, cozmo will prompt the user to select another cube which will be called cube 2.  Cozmo will then dock find cube 2 , dock with cube 2 , lift cube 2 and then look for cube 1. Cozmo will then dock with cube 1 and then place cube 2 on cube 1 right.</w:t>
+        <w:br w:type="textWrapping"/>
+        <w:t xml:space="preserve">Once done, cozmo will look for the last cube which will be cube 3. Cozmo will then dock with cube 3 , lift it and then search for cube 1, once cube 1 is found, cozmo will build a pyramid in between cube 1 and 2. Once a pyramid is formed, cozmo will play a song depending on which cube was chosen by the user.  In total there are 6 possible songs cozmo could play. After performing cozmo will thank the user. </w:t>
       </w:r>
     </w:p>
     <w:sectPr>

</xml_diff>